<commit_message>
hak guna bangunan badan hukum
</commit_message>
<xml_diff>
--- a/app/public/test/jual-beli/result.docx
+++ b/app/public/test/jual-beli/result.docx
@@ -906,7 +906,7 @@
           <w:sz w:val="19"/>
         </w:rPr>
         <w:t xml:space="preserve">
-          <w:sym w:font="Wingdings" w:char="F0FE"/>
+          <w:sym w:font="Wingdings" w:char="F0A8"/>
         </w:t>
       </w:r>
       <w:r>
@@ -1098,7 +1098,7 @@
           <w:sz w:val="19"/>
         </w:rPr>
         <w:t xml:space="preserve">
-          <w:sym w:font="Wingdings" w:char="F0FE"/>
+          <w:sym w:font="Wingdings" w:char="F0A8"/>
         </w:t>
       </w:r>
       <w:r>
@@ -1147,7 +1147,7 @@
           <w:sz w:val="19"/>
         </w:rPr>
         <w:t xml:space="preserve">
-          <w:sym w:font="Wingdings" w:char="F0FE"/>
+          <w:sym w:font="Wingdings" w:char="F0A8"/>
         </w:t>
       </w:r>
       <w:r>

</xml_diff>